<commit_message>
Changes to report and schematic
</commit_message>
<xml_diff>
--- a/Lab03.docx
+++ b/Lab03.docx
@@ -1616,16 +1616,7 @@
         </w:rPr>
       </w:pPr>
       <w:r>
-        <w:t>Valvano Section 3.</w:t>
-      </w:r>
-      <w:r>
-        <w:t>3</w:t>
-      </w:r>
-      <w:r>
-        <w:t xml:space="preserve"> on </w:t>
-      </w:r>
-      <w:r>
-        <w:t>software style</w:t>
+        <w:t>Valvano Section 3.3 on software style</w:t>
       </w:r>
     </w:p>
     <w:p>
@@ -1779,15 +1770,7 @@
         <w:spacing w:after="0"/>
       </w:pPr>
       <w:r>
-        <w:t xml:space="preserve">Lab 3 template provided on the </w:t>
-      </w:r>
-      <w:proofErr w:type="spellStart"/>
-      <w:r>
-        <w:t>Github</w:t>
-      </w:r>
-      <w:proofErr w:type="spellEnd"/>
-      <w:r>
-        <w:t xml:space="preserve"> Classroom repo.</w:t>
+        <w:t>Lab 3 template provided on the Github Classroom repo.</w:t>
       </w:r>
     </w:p>
     <w:p>
@@ -1942,13 +1925,8 @@
             <w:tcW w:w="2970" w:type="dxa"/>
           </w:tcPr>
           <w:p>
-            <w:proofErr w:type="spellStart"/>
-            <w:r>
-              <w:t>Sitronix</w:t>
-            </w:r>
-            <w:proofErr w:type="spellEnd"/>
-            <w:r>
-              <w:t xml:space="preserve"> ST7735R Color LCD</w:t>
+            <w:r>
+              <w:t>Sitronix ST7735R Color LCD</w:t>
             </w:r>
           </w:p>
           <w:p>
@@ -2270,14 +2248,12 @@
             <w:r>
               <w:t xml:space="preserve">Or Mouser, </w:t>
             </w:r>
-            <w:proofErr w:type="spellStart"/>
             <w:r>
               <w:rPr>
                 <w:b/>
               </w:rPr>
               <w:t>Digikey</w:t>
             </w:r>
-            <w:proofErr w:type="spellEnd"/>
           </w:p>
         </w:tc>
       </w:tr>
@@ -2381,18 +2357,7 @@
         <w:t xml:space="preserve">. For Labs 3, 4 and 5 you will be given a requirements document. Your TA is your client or customer. A grade of B can be achieved by satisfying these minimum specifications. To achieve higher grades, you are expected to expand sections 2.1 and 2.5 </w:t>
       </w:r>
       <w:r>
-        <w:t xml:space="preserve">of the </w:t>
-      </w:r>
-      <w:r>
-        <w:t xml:space="preserve">requirements </w:t>
-      </w:r>
-      <w:proofErr w:type="gramStart"/>
-      <w:r>
-        <w:t>document</w:t>
-      </w:r>
-      <w:proofErr w:type="gramEnd"/>
-      <w:r>
-        <w:t xml:space="preserve"> </w:t>
+        <w:t xml:space="preserve">of the requirements document </w:t>
       </w:r>
       <w:r>
         <w:t xml:space="preserve">describing what your system will do. You are free to make any changes to this </w:t>
@@ -2499,10 +2464,7 @@
         <w:t xml:space="preserve"> </w:t>
       </w:r>
       <w:r>
-        <w:t>in</w:t>
-      </w:r>
-      <w:r>
-        <w:t xml:space="preserve"> the</w:t>
+        <w:t>in the</w:t>
       </w:r>
       <w:r>
         <w:rPr>
@@ -2549,15 +2511,7 @@
         </w:rPr>
       </w:pPr>
       <w:r>
-        <w:t xml:space="preserve">Draw a detailed circuit diagram showing all external hardware connections. We expect you to use </w:t>
-      </w:r>
-      <w:proofErr w:type="spellStart"/>
-      <w:r>
-        <w:t>KiCad</w:t>
-      </w:r>
-      <w:proofErr w:type="spellEnd"/>
-      <w:r>
-        <w:t xml:space="preserve"> (because this is the program with which we will be designing PCBs in </w:t>
+        <w:t xml:space="preserve">Draw a detailed circuit diagram showing all external hardware connections. We expect you to use KiCad (because this is the program with which we will be designing PCBs in </w:t>
       </w:r>
       <w:r>
         <w:t>subsequent labs</w:t>
@@ -2967,7 +2921,7 @@
         <w:t>square wave</w:t>
       </w:r>
       <w:r>
-        <w:t xml:space="preserve">. </w:t>
+        <w:t>.</w:t>
       </w:r>
     </w:p>
     <w:p>
@@ -2999,23 +2953,7 @@
         </w:rPr>
       </w:pPr>
       <w:r>
-        <w:t xml:space="preserve">Build and test any external hardware needed. Debug each module separately. Debug the overall alarm clock. Measure how long it takes to update the graphical time on the LCD. Identify all shared I/O ports and global variables. I.e., document in your software all the permanently allocated variables that have read or </w:t>
-      </w:r>
-      <w:proofErr w:type="gramStart"/>
-      <w:r>
-        <w:t>write</w:t>
-      </w:r>
-      <w:proofErr w:type="gramEnd"/>
-      <w:r>
-        <w:t xml:space="preserve"> access by more than one thread. Next, consider what would happen if the </w:t>
-      </w:r>
-      <w:proofErr w:type="gramStart"/>
-      <w:r>
-        <w:t>interrupt</w:t>
-      </w:r>
-      <w:proofErr w:type="gramEnd"/>
-      <w:r>
-        <w:t xml:space="preserve"> occurred between any two instructions of the main program. Remember high priority interrupts can suspend lower priority ISRs. Look for critical sections, and if you find any remove them. Document in your software that each shared object is not critical. During checkout, the TA may ask you to prove that your system has no critical sections.) </w:t>
+        <w:t xml:space="preserve">Build and test any external hardware needed. Debug each module separately. Debug the overall alarm clock. Measure how long it takes to update the graphical time on the LCD. Identify all shared I/O ports and global variables. I.e., document in your software all the permanently allocated variables that have read or write access by more than one thread. Next, consider what would happen if the interrupt occurred between any two instructions of the main program. Remember high priority interrupts can suspend lower priority ISRs. Look for critical sections, and if you find any remove them. Document in your software that each shared object is not critical. During checkout, the TA may ask you to prove that your system has no critical sections.) </w:t>
       </w:r>
     </w:p>
     <w:p>
@@ -3082,53 +3020,28 @@
       <w:r>
         <w:t xml:space="preserve"> or capacitor. The </w:t>
       </w:r>
-      <w:proofErr w:type="spellStart"/>
       <w:r>
         <w:rPr>
           <w:b/>
           <w:bCs/>
         </w:rPr>
-        <w:t>dI</w:t>
-      </w:r>
-      <w:proofErr w:type="spellEnd"/>
+        <w:t>dI/dt</w:t>
+      </w:r>
+      <w:r>
+        <w:t xml:space="preserve"> when the current is removed is so large the inductance of the speaker produces a 25V spike</w:t>
+      </w:r>
+      <w:r>
+        <w:t>.</w:t>
+      </w:r>
+      <w:r>
+        <w:t xml:space="preserve"> Recall the voltage across an inductor is</w:t>
+      </w:r>
       <w:r>
         <w:rPr>
           <w:b/>
           <w:bCs/>
         </w:rPr>
-        <w:t>/dt</w:t>
-      </w:r>
-      <w:r>
-        <w:t xml:space="preserve"> when the current is removed is so large the inductance of the speaker produces a 25V spike</w:t>
-      </w:r>
-      <w:r>
-        <w:t>.</w:t>
-      </w:r>
-      <w:r>
-        <w:t xml:space="preserve"> Recall the voltage across an inductor is</w:t>
-      </w:r>
-      <w:r>
-        <w:rPr>
-          <w:b/>
-          <w:bCs/>
-        </w:rPr>
-        <w:t xml:space="preserve"> V=L*</w:t>
-      </w:r>
-      <w:proofErr w:type="spellStart"/>
-      <w:r>
-        <w:rPr>
-          <w:b/>
-          <w:bCs/>
-        </w:rPr>
-        <w:t>dI</w:t>
-      </w:r>
-      <w:proofErr w:type="spellEnd"/>
-      <w:r>
-        <w:rPr>
-          <w:b/>
-          <w:bCs/>
-        </w:rPr>
-        <w:t>/dt</w:t>
+        <w:t xml:space="preserve"> V=L*dI/dt</w:t>
       </w:r>
       <w:r>
         <w:t xml:space="preserve">. When we interface a device with </w:t>
@@ -3186,19 +3099,7 @@
         <w:rPr>
           <w:iCs/>
         </w:rPr>
-        <w:t xml:space="preserve"> show scope traces at the drain pin of the MOSFET, which is connected to one side of the speaker. T</w:t>
-      </w:r>
-      <w:r>
-        <w:rPr>
-          <w:iCs/>
-        </w:rPr>
-        <w:t>he other speaker pin is +3.3V</w:t>
-      </w:r>
-      <w:r>
-        <w:rPr>
-          <w:iCs/>
-        </w:rPr>
-        <w:t xml:space="preserve">. </w:t>
+        <w:t xml:space="preserve"> show scope traces at the drain pin of the MOSFET, which is connected to one side of the speaker. The other speaker pin is +3.3V. </w:t>
       </w:r>
       <w:r>
         <w:rPr>
@@ -3289,15 +3190,7 @@
     </w:p>
     <w:p>
       <w:r>
-        <w:t xml:space="preserve">Figure 3.3b was measured with a 10k resistor between digital output and the gate of the MOSFET, and with no diode or capacitor. The 10k resistor slows the MOSFET down, reducing the </w:t>
-      </w:r>
-      <w:proofErr w:type="spellStart"/>
-      <w:r>
-        <w:t>dI</w:t>
-      </w:r>
-      <w:proofErr w:type="spellEnd"/>
-      <w:r>
-        <w:t xml:space="preserve">/dt. Notice the small voltage spikes (4.6V peaks) that occur when </w:t>
+        <w:t xml:space="preserve">Figure 3.3b was measured with a 10k resistor between digital output and the gate of the MOSFET, and with no diode or capacitor. The 10k resistor slows the MOSFET down, reducing the dI/dt. Notice the small voltage spikes (4.6V peaks) that occur when </w:t>
       </w:r>
       <w:r>
         <w:t>the current</w:t>
@@ -3751,18 +3644,10 @@
         <w:t>Show the system current with and without the alarm sounding.</w:t>
       </w:r>
       <w:r>
-        <w:t xml:space="preserve"> This is measuring the current through the entire system. You can do this by </w:t>
-      </w:r>
-      <w:proofErr w:type="gramStart"/>
-      <w:r>
-        <w:t xml:space="preserve">connecting </w:t>
-      </w:r>
-      <w:r>
-        <w:t xml:space="preserve"> the</w:t>
-      </w:r>
-      <w:proofErr w:type="gramEnd"/>
-      <w:r>
-        <w:t xml:space="preserve"> lab </w:t>
+        <w:t xml:space="preserve"> This is measuring the current through the entire system. You can do this by connecting </w:t>
+      </w:r>
+      <w:r>
+        <w:t xml:space="preserve">the lab </w:t>
       </w:r>
       <w:r>
         <w:t xml:space="preserve">DC power supply (set to 5V and 500mA) to the TM4C’s VBUS and GND.  </w:t>
@@ -3885,15 +3770,7 @@
         <w:t>Ω resistor</w:t>
       </w:r>
       <w:r>
-        <w:t xml:space="preserve"> between digital output pin and gate reduces current surges but does not affect loudness. Loudness is determined by the voltage drop across the speaker. Connect the source to ground, and </w:t>
-      </w:r>
-      <w:proofErr w:type="gramStart"/>
-      <w:r>
-        <w:t>the drain</w:t>
-      </w:r>
-      <w:proofErr w:type="gramEnd"/>
-      <w:r>
-        <w:t xml:space="preserve"> to one side of the speaker. Connect the other side to +3.3V. The maximum </w:t>
+        <w:t xml:space="preserve"> between digital output pin and gate reduces current surges but does not affect loudness. Loudness is determined by the voltage drop across the speaker. Connect the source to ground, and the drain to one side of the speaker. Connect the other side to +3.3V. The maximum </w:t>
       </w:r>
       <m:oMath>
         <m:sSub>
@@ -3990,15 +3867,7 @@
         </w:numPr>
       </w:pPr>
       <w:r>
-        <w:t xml:space="preserve">Learn to use </w:t>
-      </w:r>
-      <w:proofErr w:type="spellStart"/>
-      <w:r>
-        <w:t>KiCad</w:t>
-      </w:r>
-      <w:proofErr w:type="spellEnd"/>
-      <w:r>
-        <w:t>. You will need to be proficient with this application during Labs 6 and 7. Using it now for simple circuits will be an efficient use of your time.</w:t>
+        <w:t>Learn to use KiCad. You will need to be proficient with this application during Labs 6 and 7. Using it now for simple circuits will be an efficient use of your time.</w:t>
       </w:r>
     </w:p>
     <w:p>
@@ -4010,15 +3879,7 @@
         </w:numPr>
       </w:pPr>
       <w:r>
-        <w:t xml:space="preserve">If you use edge-triggered interrupts, build an analog filter to debounce each switch. Set R1=0, and R2=100k to create the negative logic switch. Choose R2 and C1 so the time constant (τ=R2*C1) is around 10 </w:t>
-      </w:r>
-      <w:proofErr w:type="spellStart"/>
-      <w:r>
-        <w:t>ms.</w:t>
-      </w:r>
-      <w:proofErr w:type="spellEnd"/>
-      <w:r>
-        <w:t xml:space="preserve"> Test the circuit with a scope before connecting to the microcontroller.</w:t>
+        <w:t>If you use edge-triggered interrupts, build an analog filter to debounce each switch. Set R1=0, and R2=100k to create the negative logic switch. Choose R2 and C1 so the time constant (τ=R2*C1) is around 10 ms. Test the circuit with a scope before connecting to the microcontroller.</w:t>
       </w:r>
     </w:p>
     <w:p>

</xml_diff>